<commit_message>
docs: update user manual
</commit_message>
<xml_diff>
--- a/docs/Patient Management.docx
+++ b/docs/Patient Management.docx
@@ -6,20 +6,54 @@
       <w:pPr>
         <w:pStyle w:val="Kop1"/>
         <w:rPr>
-          <w:lang w:val="en-US"/>
-        </w:rPr>
-      </w:pPr>
-      <w:r>
-        <w:rPr>
-          <w:lang w:val="en-US"/>
-        </w:rPr>
-        <w:t>Patient Management</w:t>
-      </w:r>
-    </w:p>
-    <w:p>
-      <w:pPr>
-        <w:rPr>
-          <w:lang w:val="en-US"/>
+          <w:lang w:val="nl-NL"/>
+        </w:rPr>
+      </w:pPr>
+      <w:r>
+        <w:rPr>
+          <w:lang w:val="nl-NL"/>
+        </w:rPr>
+        <w:t>Patiënt</w:t>
+      </w:r>
+      <w:r>
+        <w:rPr>
+          <w:lang w:val="nl-NL"/>
+        </w:rPr>
+        <w:t xml:space="preserve"> Management</w:t>
+      </w:r>
+    </w:p>
+    <w:p>
+      <w:pPr>
+        <w:rPr>
+          <w:lang w:val="nl-NL"/>
+        </w:rPr>
+      </w:pPr>
+    </w:p>
+    <w:p>
+      <w:pPr>
+        <w:rPr>
+          <w:lang w:val="nl-NL"/>
+        </w:rPr>
+      </w:pPr>
+    </w:p>
+    <w:p>
+      <w:pPr>
+        <w:pStyle w:val="Kop2"/>
+        <w:rPr>
+          <w:lang w:val="nl-NL"/>
+        </w:rPr>
+      </w:pPr>
+      <w:r>
+        <w:rPr>
+          <w:lang w:val="nl-NL"/>
+        </w:rPr>
+        <w:t>AfsprakenProgramma Openen</w:t>
+      </w:r>
+    </w:p>
+    <w:p>
+      <w:pPr>
+        <w:rPr>
+          <w:lang w:val="nl-NL"/>
         </w:rPr>
       </w:pPr>
     </w:p>
@@ -34,6 +68,26 @@
           <w:lang w:val="nl-NL"/>
         </w:rPr>
         <w:t>Het AfsprakenProgramma 2017 moet worden geopend vanuit het Medische Afspraken Voorschrijf formulier in MetaVision</w:t>
+      </w:r>
+      <w:r>
+        <w:rPr>
+          <w:lang w:val="nl-NL"/>
+        </w:rPr>
+        <w:t>.</w:t>
+      </w:r>
+    </w:p>
+    <w:p>
+      <w:pPr>
+        <w:pStyle w:val="Kop3"/>
+        <w:rPr>
+          <w:lang w:val="nl-NL"/>
+        </w:rPr>
+      </w:pPr>
+      <w:r>
+        <w:rPr>
+          <w:lang w:val="nl-NL"/>
+        </w:rPr>
+        <w:t>Openen via MetaVision</w:t>
       </w:r>
     </w:p>
     <w:p>
@@ -174,7 +228,22 @@
         <w:rPr>
           <w:lang w:val="nl-NL"/>
         </w:rPr>
-        <w:t>Indien het AfsprakenProgramma reeds is geopend wordt een waarschuwing getoond en hoe snel naar het AfsprakenProgramma te springen</w:t>
+        <w:lastRenderedPageBreak/>
+        <w:t>Je kunt het AfsprakenProgramma ook direct openen, maar dan moet je met behulp van een wachtwoord inloggen, hetgeen voorbehouden is aan beheerders.</w:t>
+      </w:r>
+    </w:p>
+    <w:p>
+      <w:pPr>
+        <w:pStyle w:val="Kop3"/>
+        <w:rPr>
+          <w:lang w:val="nl-NL"/>
+        </w:rPr>
+      </w:pPr>
+      <w:r>
+        <w:rPr>
+          <w:lang w:val="nl-NL"/>
+        </w:rPr>
+        <w:t>Direct Openen</w:t>
       </w:r>
     </w:p>
     <w:p>
@@ -188,12 +257,11 @@
           <w:noProof/>
           <w:lang w:val="nl-NL" w:eastAsia="nl-NL"/>
         </w:rPr>
-        <w:lastRenderedPageBreak/>
         <w:drawing>
-          <wp:inline distT="0" distB="0" distL="0" distR="0" wp14:anchorId="321BC3CB" wp14:editId="71881C0D">
-            <wp:extent cx="5731510" cy="4438477"/>
-            <wp:effectExtent l="0" t="0" r="2540" b="635"/>
-            <wp:docPr id="2" name="Afbeelding 2"/>
+          <wp:inline distT="0" distB="0" distL="0" distR="0" wp14:anchorId="036B79A4" wp14:editId="4793D905">
+            <wp:extent cx="5731510" cy="2915721"/>
+            <wp:effectExtent l="0" t="0" r="2540" b="0"/>
+            <wp:docPr id="4" name="Afbeelding 4"/>
             <wp:cNvGraphicFramePr>
               <a:graphicFrameLocks xmlns:a="http://schemas.openxmlformats.org/drawingml/2006/main" noChangeAspect="1"/>
             </wp:cNvGraphicFramePr>
@@ -213,6 +281,87 @@
                   <pic:spPr>
                     <a:xfrm>
                       <a:off x="0" y="0"/>
+                      <a:ext cx="5731510" cy="2915721"/>
+                    </a:xfrm>
+                    <a:prstGeom prst="rect">
+                      <a:avLst/>
+                    </a:prstGeom>
+                  </pic:spPr>
+                </pic:pic>
+              </a:graphicData>
+            </a:graphic>
+          </wp:inline>
+        </w:drawing>
+      </w:r>
+    </w:p>
+    <w:p>
+      <w:pPr>
+        <w:rPr>
+          <w:lang w:val="nl-NL"/>
+        </w:rPr>
+      </w:pPr>
+      <w:r>
+        <w:rPr>
+          <w:lang w:val="nl-NL"/>
+        </w:rPr>
+        <w:t>Indien het AfsprakenProgramma reeds is geopend wordt een waarschuwing getoond en hoe snel naar het AfsprakenProgramma te springen</w:t>
+      </w:r>
+      <w:r>
+        <w:rPr>
+          <w:lang w:val="nl-NL"/>
+        </w:rPr>
+        <w:t xml:space="preserve">. </w:t>
+      </w:r>
+    </w:p>
+    <w:p>
+      <w:pPr>
+        <w:pStyle w:val="Kop3"/>
+        <w:rPr>
+          <w:lang w:val="nl-NL"/>
+        </w:rPr>
+      </w:pPr>
+      <w:r>
+        <w:rPr>
+          <w:lang w:val="nl-NL"/>
+        </w:rPr>
+        <w:t>AfsprakenProgramma is reeds geopend</w:t>
+      </w:r>
+    </w:p>
+    <w:p>
+      <w:pPr>
+        <w:rPr>
+          <w:lang w:val="nl-NL"/>
+        </w:rPr>
+      </w:pPr>
+      <w:r>
+        <w:rPr>
+          <w:noProof/>
+          <w:lang w:val="nl-NL" w:eastAsia="nl-NL"/>
+        </w:rPr>
+        <w:drawing>
+          <wp:inline distT="0" distB="0" distL="0" distR="0" wp14:anchorId="321BC3CB" wp14:editId="71881C0D">
+            <wp:extent cx="5731510" cy="4438477"/>
+            <wp:effectExtent l="0" t="0" r="2540" b="635"/>
+            <wp:docPr id="2" name="Afbeelding 2"/>
+            <wp:cNvGraphicFramePr>
+              <a:graphicFrameLocks xmlns:a="http://schemas.openxmlformats.org/drawingml/2006/main" noChangeAspect="1"/>
+            </wp:cNvGraphicFramePr>
+            <a:graphic xmlns:a="http://schemas.openxmlformats.org/drawingml/2006/main">
+              <a:graphicData uri="http://schemas.openxmlformats.org/drawingml/2006/picture">
+                <pic:pic xmlns:pic="http://schemas.openxmlformats.org/drawingml/2006/picture">
+                  <pic:nvPicPr>
+                    <pic:cNvPr id="0" name=""/>
+                    <pic:cNvPicPr/>
+                  </pic:nvPicPr>
+                  <pic:blipFill>
+                    <a:blip r:embed="rId8"/>
+                    <a:stretch>
+                      <a:fillRect/>
+                    </a:stretch>
+                  </pic:blipFill>
+                  <pic:spPr>
+                    <a:xfrm>
+                      <a:off x="0" y="0"/>
                       <a:ext cx="5731510" cy="4438477"/>
                     </a:xfrm>
                     <a:prstGeom prst="rect">
@@ -236,7 +385,8 @@
         <w:rPr>
           <w:lang w:val="nl-NL"/>
         </w:rPr>
-        <w:t>Het AfsprakenProgramma opent met de op dat moment geopende patient in MetaVision en autoriseert de gebruiker aan de hand van de login in MetaVision. Het systeem herkent ook de afdeling van de geopende patient.</w:t>
+        <w:lastRenderedPageBreak/>
+        <w:t>De combinatie van ALT/TAB laat alle geopende applicaties zien.</w:t>
       </w:r>
     </w:p>
     <w:p>
@@ -250,7 +400,232 @@
           <w:noProof/>
           <w:lang w:val="nl-NL" w:eastAsia="nl-NL"/>
         </w:rPr>
-        <w:lastRenderedPageBreak/>
+        <w:drawing>
+          <wp:inline distT="0" distB="0" distL="0" distR="0">
+            <wp:extent cx="2782570" cy="782955"/>
+            <wp:effectExtent l="0" t="0" r="0" b="0"/>
+            <wp:docPr id="17" name="Afbeelding 17"/>
+            <wp:cNvGraphicFramePr>
+              <a:graphicFrameLocks xmlns:a="http://schemas.openxmlformats.org/drawingml/2006/main" noChangeAspect="1"/>
+            </wp:cNvGraphicFramePr>
+            <a:graphic xmlns:a="http://schemas.openxmlformats.org/drawingml/2006/main">
+              <a:graphicData uri="http://schemas.openxmlformats.org/drawingml/2006/picture">
+                <pic:pic xmlns:pic="http://schemas.openxmlformats.org/drawingml/2006/picture">
+                  <pic:nvPicPr>
+                    <pic:cNvPr id="0" name="Picture 2"/>
+                    <pic:cNvPicPr>
+                      <a:picLocks noChangeAspect="1" noChangeArrowheads="1"/>
+                    </pic:cNvPicPr>
+                  </pic:nvPicPr>
+                  <pic:blipFill>
+                    <a:blip r:embed="rId9">
+                      <a:extLst>
+                        <a:ext uri="{28A0092B-C50C-407E-A947-70E740481C1C}">
+                          <a14:useLocalDpi xmlns:a14="http://schemas.microsoft.com/office/drawing/2010/main" val="0"/>
+                        </a:ext>
+                      </a:extLst>
+                    </a:blip>
+                    <a:srcRect/>
+                    <a:stretch>
+                      <a:fillRect/>
+                    </a:stretch>
+                  </pic:blipFill>
+                  <pic:spPr bwMode="auto">
+                    <a:xfrm>
+                      <a:off x="0" y="0"/>
+                      <a:ext cx="2782570" cy="782955"/>
+                    </a:xfrm>
+                    <a:prstGeom prst="rect">
+                      <a:avLst/>
+                    </a:prstGeom>
+                    <a:noFill/>
+                    <a:ln>
+                      <a:noFill/>
+                    </a:ln>
+                  </pic:spPr>
+                </pic:pic>
+              </a:graphicData>
+            </a:graphic>
+          </wp:inline>
+        </w:drawing>
+      </w:r>
+    </w:p>
+    <w:p>
+      <w:pPr>
+        <w:rPr>
+          <w:lang w:val="nl-NL"/>
+        </w:rPr>
+      </w:pPr>
+      <w:r>
+        <w:rPr>
+          <w:lang w:val="nl-NL"/>
+        </w:rPr>
+        <w:t xml:space="preserve">Met de pijltjes toetsen kan de gewenste applicatie worden geopend (in dit geval dus </w:t>
+      </w:r>
+      <w:r>
+        <w:rPr>
+          <w:noProof/>
+          <w:lang w:val="nl-NL" w:eastAsia="nl-NL"/>
+        </w:rPr>
+        <w:drawing>
+          <wp:inline distT="0" distB="0" distL="0" distR="0">
+            <wp:extent cx="172800" cy="154800"/>
+            <wp:effectExtent l="0" t="0" r="0" b="0"/>
+            <wp:docPr id="18" name="Afbeelding 18"/>
+            <wp:cNvGraphicFramePr>
+              <a:graphicFrameLocks xmlns:a="http://schemas.openxmlformats.org/drawingml/2006/main" noChangeAspect="1"/>
+            </wp:cNvGraphicFramePr>
+            <a:graphic xmlns:a="http://schemas.openxmlformats.org/drawingml/2006/main">
+              <a:graphicData uri="http://schemas.openxmlformats.org/drawingml/2006/picture">
+                <pic:pic xmlns:pic="http://schemas.openxmlformats.org/drawingml/2006/picture">
+                  <pic:nvPicPr>
+                    <pic:cNvPr id="0" name="Picture 3"/>
+                    <pic:cNvPicPr>
+                      <a:picLocks noChangeAspect="1" noChangeArrowheads="1"/>
+                    </pic:cNvPicPr>
+                  </pic:nvPicPr>
+                  <pic:blipFill>
+                    <a:blip r:embed="rId10">
+                      <a:extLst>
+                        <a:ext uri="{28A0092B-C50C-407E-A947-70E740481C1C}">
+                          <a14:useLocalDpi xmlns:a14="http://schemas.microsoft.com/office/drawing/2010/main" val="0"/>
+                        </a:ext>
+                      </a:extLst>
+                    </a:blip>
+                    <a:srcRect/>
+                    <a:stretch>
+                      <a:fillRect/>
+                    </a:stretch>
+                  </pic:blipFill>
+                  <pic:spPr bwMode="auto">
+                    <a:xfrm>
+                      <a:off x="0" y="0"/>
+                      <a:ext cx="172800" cy="154800"/>
+                    </a:xfrm>
+                    <a:prstGeom prst="rect">
+                      <a:avLst/>
+                    </a:prstGeom>
+                    <a:noFill/>
+                    <a:ln>
+                      <a:noFill/>
+                    </a:ln>
+                  </pic:spPr>
+                </pic:pic>
+              </a:graphicData>
+            </a:graphic>
+          </wp:inline>
+        </w:drawing>
+      </w:r>
+      <w:r>
+        <w:rPr>
+          <w:lang w:val="nl-NL"/>
+        </w:rPr>
+        <w:t>).</w:t>
+      </w:r>
+    </w:p>
+    <w:p>
+      <w:pPr>
+        <w:rPr>
+          <w:lang w:val="nl-NL"/>
+        </w:rPr>
+      </w:pPr>
+    </w:p>
+    <w:p>
+      <w:pPr>
+        <w:rPr>
+          <w:lang w:val="nl-NL"/>
+        </w:rPr>
+      </w:pPr>
+    </w:p>
+    <w:p>
+      <w:pPr>
+        <w:pStyle w:val="Kop2"/>
+        <w:rPr>
+          <w:lang w:val="nl-NL"/>
+        </w:rPr>
+      </w:pPr>
+      <w:r>
+        <w:rPr>
+          <w:lang w:val="nl-NL"/>
+        </w:rPr>
+        <w:t>Geopende AfsprakenProgramma</w:t>
+      </w:r>
+    </w:p>
+    <w:p>
+      <w:pPr>
+        <w:rPr>
+          <w:lang w:val="nl-NL"/>
+        </w:rPr>
+      </w:pPr>
+    </w:p>
+    <w:p>
+      <w:pPr>
+        <w:rPr>
+          <w:lang w:val="nl-NL"/>
+        </w:rPr>
+      </w:pPr>
+      <w:r>
+        <w:rPr>
+          <w:lang w:val="nl-NL"/>
+        </w:rPr>
+        <w:t xml:space="preserve">Het AfsprakenProgramma opent met de op dat moment geopende </w:t>
+      </w:r>
+      <w:r>
+        <w:rPr>
+          <w:lang w:val="nl-NL"/>
+        </w:rPr>
+        <w:t>patiënt</w:t>
+      </w:r>
+      <w:r>
+        <w:rPr>
+          <w:lang w:val="nl-NL"/>
+        </w:rPr>
+        <w:t xml:space="preserve"> in MetaVision en autoriseert de gebruiker aan de hand van de login in MetaVision. Het systeem herkent ook de afdeling van de geopende </w:t>
+      </w:r>
+      <w:r>
+        <w:rPr>
+          <w:lang w:val="nl-NL"/>
+        </w:rPr>
+        <w:t>patiënt</w:t>
+      </w:r>
+      <w:r>
+        <w:rPr>
+          <w:lang w:val="nl-NL"/>
+        </w:rPr>
+        <w:t>.</w:t>
+      </w:r>
+    </w:p>
+    <w:p>
+      <w:pPr>
+        <w:pStyle w:val="Kop3"/>
+        <w:rPr>
+          <w:lang w:val="nl-NL"/>
+        </w:rPr>
+      </w:pPr>
+      <w:r>
+        <w:rPr>
+          <w:lang w:val="nl-NL"/>
+        </w:rPr>
+        <w:t xml:space="preserve">Geopende Pediatrie </w:t>
+      </w:r>
+      <w:r>
+        <w:rPr>
+          <w:lang w:val="nl-NL"/>
+        </w:rPr>
+        <w:t>patiënt</w:t>
+      </w:r>
+    </w:p>
+    <w:p>
+      <w:pPr>
+        <w:rPr>
+          <w:lang w:val="nl-NL"/>
+        </w:rPr>
+      </w:pPr>
+      <w:r>
+        <w:rPr>
+          <w:noProof/>
+          <w:lang w:val="nl-NL" w:eastAsia="nl-NL"/>
+        </w:rPr>
         <mc:AlternateContent>
           <mc:Choice Requires="wps">
             <w:drawing>
@@ -495,7 +870,7 @@
                     <pic:cNvPicPr/>
                   </pic:nvPicPr>
                   <pic:blipFill>
-                    <a:blip r:embed="rId8"/>
+                    <a:blip r:embed="rId11"/>
                     <a:stretch>
                       <a:fillRect/>
                     </a:stretch>
@@ -518,15 +893,253 @@
     </w:p>
     <w:p>
       <w:pPr>
-        <w:rPr>
-          <w:lang w:val="nl-NL"/>
-        </w:rPr>
-      </w:pPr>
-      <w:r>
-        <w:rPr>
-          <w:lang w:val="nl-NL"/>
-        </w:rPr>
-        <w:t>Indien een patient nog niet in het AfsprakenProgramma staat dan zijn de patient gegevens in de blauwe balk nog niet ingevuld.</w:t>
+        <w:pStyle w:val="Kop3"/>
+        <w:rPr>
+          <w:lang w:val="nl-NL"/>
+        </w:rPr>
+      </w:pPr>
+      <w:r>
+        <w:rPr>
+          <w:lang w:val="nl-NL"/>
+        </w:rPr>
+        <w:lastRenderedPageBreak/>
+        <w:t xml:space="preserve">Geopende Neonatologie </w:t>
+      </w:r>
+      <w:r>
+        <w:rPr>
+          <w:lang w:val="nl-NL"/>
+        </w:rPr>
+        <w:t>patiënt</w:t>
+      </w:r>
+    </w:p>
+    <w:p>
+      <w:pPr>
+        <w:rPr>
+          <w:lang w:val="nl-NL"/>
+        </w:rPr>
+      </w:pPr>
+      <w:r>
+        <w:rPr>
+          <w:noProof/>
+          <w:lang w:val="nl-NL" w:eastAsia="nl-NL"/>
+        </w:rPr>
+        <w:drawing>
+          <wp:inline distT="0" distB="0" distL="0" distR="0" wp14:anchorId="30CBD25A" wp14:editId="6B288EE1">
+            <wp:extent cx="5731510" cy="3080854"/>
+            <wp:effectExtent l="0" t="0" r="2540" b="5715"/>
+            <wp:docPr id="24" name="Afbeelding 24"/>
+            <wp:cNvGraphicFramePr>
+              <a:graphicFrameLocks xmlns:a="http://schemas.openxmlformats.org/drawingml/2006/main" noChangeAspect="1"/>
+            </wp:cNvGraphicFramePr>
+            <a:graphic xmlns:a="http://schemas.openxmlformats.org/drawingml/2006/main">
+              <a:graphicData uri="http://schemas.openxmlformats.org/drawingml/2006/picture">
+                <pic:pic xmlns:pic="http://schemas.openxmlformats.org/drawingml/2006/picture">
+                  <pic:nvPicPr>
+                    <pic:cNvPr id="0" name=""/>
+                    <pic:cNvPicPr/>
+                  </pic:nvPicPr>
+                  <pic:blipFill>
+                    <a:blip r:embed="rId12"/>
+                    <a:stretch>
+                      <a:fillRect/>
+                    </a:stretch>
+                  </pic:blipFill>
+                  <pic:spPr>
+                    <a:xfrm>
+                      <a:off x="0" y="0"/>
+                      <a:ext cx="5731510" cy="3080854"/>
+                    </a:xfrm>
+                    <a:prstGeom prst="rect">
+                      <a:avLst/>
+                    </a:prstGeom>
+                  </pic:spPr>
+                </pic:pic>
+              </a:graphicData>
+            </a:graphic>
+          </wp:inline>
+        </w:drawing>
+      </w:r>
+    </w:p>
+    <w:p>
+      <w:pPr>
+        <w:rPr>
+          <w:lang w:val="nl-NL"/>
+        </w:rPr>
+      </w:pPr>
+      <w:r>
+        <w:rPr>
+          <w:lang w:val="nl-NL"/>
+        </w:rPr>
+        <w:t xml:space="preserve">Indien een </w:t>
+      </w:r>
+      <w:r>
+        <w:rPr>
+          <w:lang w:val="nl-NL"/>
+        </w:rPr>
+        <w:t>patiënt</w:t>
+      </w:r>
+      <w:r>
+        <w:rPr>
+          <w:lang w:val="nl-NL"/>
+        </w:rPr>
+        <w:t xml:space="preserve"> nog niet in het AfsprakenProgramma staat dan zijn de </w:t>
+      </w:r>
+      <w:r>
+        <w:rPr>
+          <w:lang w:val="nl-NL"/>
+        </w:rPr>
+        <w:t>patiënt</w:t>
+      </w:r>
+      <w:r>
+        <w:rPr>
+          <w:lang w:val="nl-NL"/>
+        </w:rPr>
+        <w:t xml:space="preserve"> gegevens in de blauwe balk nog niet ingevuld.</w:t>
+      </w:r>
+    </w:p>
+    <w:p>
+      <w:pPr>
+        <w:rPr>
+          <w:lang w:val="nl-NL"/>
+        </w:rPr>
+      </w:pPr>
+    </w:p>
+    <w:p>
+      <w:pPr>
+        <w:rPr>
+          <w:lang w:val="nl-NL"/>
+        </w:rPr>
+      </w:pPr>
+    </w:p>
+    <w:p>
+      <w:pPr>
+        <w:pStyle w:val="Kop2"/>
+        <w:rPr>
+          <w:lang w:val="nl-NL"/>
+        </w:rPr>
+      </w:pPr>
+      <w:r>
+        <w:rPr>
+          <w:lang w:val="nl-NL"/>
+        </w:rPr>
+        <w:t xml:space="preserve">Invoeren van </w:t>
+      </w:r>
+      <w:r>
+        <w:rPr>
+          <w:lang w:val="nl-NL"/>
+        </w:rPr>
+        <w:t>patiënt</w:t>
+      </w:r>
+      <w:r>
+        <w:rPr>
+          <w:lang w:val="nl-NL"/>
+        </w:rPr>
+        <w:t xml:space="preserve"> gegevens</w:t>
+      </w:r>
+    </w:p>
+    <w:p>
+      <w:pPr>
+        <w:rPr>
+          <w:lang w:val="nl-NL"/>
+        </w:rPr>
+      </w:pPr>
+    </w:p>
+    <w:p>
+      <w:pPr>
+        <w:rPr>
+          <w:lang w:val="nl-NL"/>
+        </w:rPr>
+      </w:pPr>
+      <w:r>
+        <w:rPr>
+          <w:lang w:val="nl-NL"/>
+        </w:rPr>
+        <w:t xml:space="preserve">Voor het invoeren van </w:t>
+      </w:r>
+      <w:r>
+        <w:rPr>
+          <w:lang w:val="nl-NL"/>
+        </w:rPr>
+        <w:t>patiënt</w:t>
+      </w:r>
+      <w:r>
+        <w:rPr>
+          <w:lang w:val="nl-NL"/>
+        </w:rPr>
+        <w:t xml:space="preserve"> gegevens dient het betreffende formulier te worden geopend. Dit kan via het klikken op de blauwe balk of via het menu item (</w:t>
+      </w:r>
+      <w:r>
+        <w:rPr>
+          <w:noProof/>
+          <w:lang w:val="nl-NL" w:eastAsia="nl-NL"/>
+        </w:rPr>
+        <w:drawing>
+          <wp:inline distT="0" distB="0" distL="0" distR="0" wp14:anchorId="161496C0" wp14:editId="2EE7EE9C">
+            <wp:extent cx="691200" cy="144000"/>
+            <wp:effectExtent l="0" t="0" r="0" b="8890"/>
+            <wp:docPr id="25" name="Afbeelding 25"/>
+            <wp:cNvGraphicFramePr>
+              <a:graphicFrameLocks xmlns:a="http://schemas.openxmlformats.org/drawingml/2006/main" noChangeAspect="1"/>
+            </wp:cNvGraphicFramePr>
+            <a:graphic xmlns:a="http://schemas.openxmlformats.org/drawingml/2006/main">
+              <a:graphicData uri="http://schemas.openxmlformats.org/drawingml/2006/picture">
+                <pic:pic xmlns:pic="http://schemas.openxmlformats.org/drawingml/2006/picture">
+                  <pic:nvPicPr>
+                    <pic:cNvPr id="0" name=""/>
+                    <pic:cNvPicPr/>
+                  </pic:nvPicPr>
+                  <pic:blipFill>
+                    <a:blip r:embed="rId13"/>
+                    <a:stretch>
+                      <a:fillRect/>
+                    </a:stretch>
+                  </pic:blipFill>
+                  <pic:spPr>
+                    <a:xfrm>
+                      <a:off x="0" y="0"/>
+                      <a:ext cx="691200" cy="144000"/>
+                    </a:xfrm>
+                    <a:prstGeom prst="rect">
+                      <a:avLst/>
+                    </a:prstGeom>
+                  </pic:spPr>
+                </pic:pic>
+              </a:graphicData>
+            </a:graphic>
+          </wp:inline>
+        </w:drawing>
+      </w:r>
+      <w:r>
+        <w:rPr>
+          <w:lang w:val="nl-NL"/>
+        </w:rPr>
+        <w:t>).</w:t>
+      </w:r>
+    </w:p>
+    <w:p>
+      <w:pPr>
+        <w:pStyle w:val="Kop3"/>
+        <w:rPr>
+          <w:lang w:val="nl-NL"/>
+        </w:rPr>
+      </w:pPr>
+      <w:r>
+        <w:rPr>
+          <w:lang w:val="nl-NL"/>
+        </w:rPr>
+        <w:t xml:space="preserve">Synchronisatie van </w:t>
+      </w:r>
+      <w:r>
+        <w:rPr>
+          <w:lang w:val="nl-NL"/>
+        </w:rPr>
+        <w:t>patiënt</w:t>
+      </w:r>
+      <w:r>
+        <w:rPr>
+          <w:lang w:val="nl-NL"/>
+        </w:rPr>
+        <w:t xml:space="preserve"> gegevens</w:t>
       </w:r>
     </w:p>
     <w:p>
@@ -632,7 +1245,7 @@
                     <pic:cNvPicPr/>
                   </pic:nvPicPr>
                   <pic:blipFill>
-                    <a:blip r:embed="rId9"/>
+                    <a:blip r:embed="rId14"/>
                     <a:stretch>
                       <a:fillRect/>
                     </a:stretch>
@@ -659,15 +1272,1729 @@
           <w:lang w:val="nl-NL"/>
         </w:rPr>
       </w:pPr>
+      <w:r>
+        <w:rPr>
+          <w:lang w:val="nl-NL"/>
+        </w:rPr>
+        <w:lastRenderedPageBreak/>
+        <w:t xml:space="preserve">Met behulp van de synchronisatie knop </w:t>
+      </w:r>
+      <w:r>
+        <w:rPr>
+          <w:noProof/>
+          <w:lang w:val="nl-NL" w:eastAsia="nl-NL"/>
+        </w:rPr>
+        <w:drawing>
+          <wp:inline distT="0" distB="0" distL="0" distR="0" wp14:anchorId="5C4B97E8" wp14:editId="5B0F991D">
+            <wp:extent cx="381600" cy="324000"/>
+            <wp:effectExtent l="0" t="0" r="0" b="0"/>
+            <wp:docPr id="3" name="Afbeelding 3"/>
+            <wp:cNvGraphicFramePr>
+              <a:graphicFrameLocks xmlns:a="http://schemas.openxmlformats.org/drawingml/2006/main" noChangeAspect="1"/>
+            </wp:cNvGraphicFramePr>
+            <a:graphic xmlns:a="http://schemas.openxmlformats.org/drawingml/2006/main">
+              <a:graphicData uri="http://schemas.openxmlformats.org/drawingml/2006/picture">
+                <pic:pic xmlns:pic="http://schemas.openxmlformats.org/drawingml/2006/picture">
+                  <pic:nvPicPr>
+                    <pic:cNvPr id="0" name=""/>
+                    <pic:cNvPicPr/>
+                  </pic:nvPicPr>
+                  <pic:blipFill>
+                    <a:blip r:embed="rId15"/>
+                    <a:stretch>
+                      <a:fillRect/>
+                    </a:stretch>
+                  </pic:blipFill>
+                  <pic:spPr>
+                    <a:xfrm>
+                      <a:off x="0" y="0"/>
+                      <a:ext cx="381600" cy="324000"/>
+                    </a:xfrm>
+                    <a:prstGeom prst="rect">
+                      <a:avLst/>
+                    </a:prstGeom>
+                  </pic:spPr>
+                </pic:pic>
+              </a:graphicData>
+            </a:graphic>
+          </wp:inline>
+        </w:drawing>
+      </w:r>
+      <w:r>
+        <w:rPr>
+          <w:lang w:val="nl-NL"/>
+        </w:rPr>
+        <w:t xml:space="preserve"> worden de gegevens van de </w:t>
+      </w:r>
+      <w:r>
+        <w:rPr>
+          <w:lang w:val="nl-NL"/>
+        </w:rPr>
+        <w:t>patiënt</w:t>
+      </w:r>
+      <w:r>
+        <w:rPr>
+          <w:lang w:val="nl-NL"/>
+        </w:rPr>
+        <w:t xml:space="preserve">, voor </w:t>
+      </w:r>
+      <w:r>
+        <w:rPr>
+          <w:lang w:val="nl-NL"/>
+        </w:rPr>
+        <w:t>zover</w:t>
+      </w:r>
+      <w:r>
+        <w:rPr>
+          <w:lang w:val="nl-NL"/>
+        </w:rPr>
+        <w:t xml:space="preserve"> bekend, uit MetaVision opgehaald.</w:t>
+      </w:r>
+      <w:r>
+        <w:rPr>
+          <w:lang w:val="nl-NL"/>
+        </w:rPr>
+        <w:t xml:space="preserve"> </w:t>
+      </w:r>
+    </w:p>
+    <w:p>
+      <w:pPr>
+        <w:rPr>
+          <w:lang w:val="nl-NL"/>
+        </w:rPr>
+      </w:pPr>
+      <w:r>
+        <w:rPr>
+          <w:lang w:val="nl-NL"/>
+        </w:rPr>
+        <w:t xml:space="preserve">De synchronisatie gebeurt op basis van de bed locatie indien het </w:t>
+      </w:r>
+      <w:r>
+        <w:rPr>
+          <w:lang w:val="nl-NL"/>
+        </w:rPr>
+        <w:t>patiënt</w:t>
+      </w:r>
+      <w:r>
+        <w:rPr>
+          <w:lang w:val="nl-NL"/>
+        </w:rPr>
+        <w:t xml:space="preserve"> nummer niet is ingevuld, of op basis van </w:t>
+      </w:r>
+      <w:r>
+        <w:rPr>
+          <w:lang w:val="nl-NL"/>
+        </w:rPr>
+        <w:t>patiëntennummer</w:t>
+      </w:r>
+      <w:r>
+        <w:rPr>
+          <w:lang w:val="nl-NL"/>
+        </w:rPr>
+        <w:t xml:space="preserve"> indien je het </w:t>
+      </w:r>
+      <w:r>
+        <w:rPr>
+          <w:lang w:val="nl-NL"/>
+        </w:rPr>
+        <w:t>patiëntennummer</w:t>
+      </w:r>
+      <w:r>
+        <w:rPr>
+          <w:lang w:val="nl-NL"/>
+        </w:rPr>
+        <w:t xml:space="preserve"> hebt ingevuld.</w:t>
+      </w:r>
+    </w:p>
+    <w:p>
+      <w:pPr>
+        <w:pStyle w:val="Kop3"/>
+        <w:rPr>
+          <w:lang w:val="nl-NL"/>
+        </w:rPr>
+      </w:pPr>
+      <w:r>
+        <w:rPr>
+          <w:lang w:val="nl-NL"/>
+        </w:rPr>
+        <w:t>Handmatige invoer</w:t>
+      </w:r>
+    </w:p>
+    <w:p>
+      <w:pPr>
+        <w:rPr>
+          <w:lang w:val="nl-NL"/>
+        </w:rPr>
+      </w:pPr>
+      <w:r>
+        <w:rPr>
+          <w:lang w:val="nl-NL"/>
+        </w:rPr>
+        <w:t>Het formulier kan ook handmatig worden ingevuld en laat steeds zien welke gegevens nog moeten worden ingevoerd.</w:t>
+      </w:r>
+    </w:p>
+    <w:p>
+      <w:pPr>
+        <w:rPr>
+          <w:lang w:val="nl-NL"/>
+        </w:rPr>
+      </w:pPr>
+      <w:r>
+        <w:rPr>
+          <w:noProof/>
+          <w:lang w:val="nl-NL" w:eastAsia="nl-NL"/>
+        </w:rPr>
+        <w:drawing>
+          <wp:inline distT="0" distB="0" distL="0" distR="0" wp14:anchorId="68CA6719" wp14:editId="314DC6FB">
+            <wp:extent cx="5731510" cy="2315515"/>
+            <wp:effectExtent l="0" t="0" r="2540" b="8890"/>
+            <wp:docPr id="26" name="Afbeelding 26"/>
+            <wp:cNvGraphicFramePr>
+              <a:graphicFrameLocks xmlns:a="http://schemas.openxmlformats.org/drawingml/2006/main" noChangeAspect="1"/>
+            </wp:cNvGraphicFramePr>
+            <a:graphic xmlns:a="http://schemas.openxmlformats.org/drawingml/2006/main">
+              <a:graphicData uri="http://schemas.openxmlformats.org/drawingml/2006/picture">
+                <pic:pic xmlns:pic="http://schemas.openxmlformats.org/drawingml/2006/picture">
+                  <pic:nvPicPr>
+                    <pic:cNvPr id="0" name=""/>
+                    <pic:cNvPicPr/>
+                  </pic:nvPicPr>
+                  <pic:blipFill>
+                    <a:blip r:embed="rId16"/>
+                    <a:stretch>
+                      <a:fillRect/>
+                    </a:stretch>
+                  </pic:blipFill>
+                  <pic:spPr>
+                    <a:xfrm>
+                      <a:off x="0" y="0"/>
+                      <a:ext cx="5731510" cy="2315515"/>
+                    </a:xfrm>
+                    <a:prstGeom prst="rect">
+                      <a:avLst/>
+                    </a:prstGeom>
+                  </pic:spPr>
+                </pic:pic>
+              </a:graphicData>
+            </a:graphic>
+          </wp:inline>
+        </w:drawing>
+      </w:r>
+    </w:p>
+    <w:p>
+      <w:pPr>
+        <w:rPr>
+          <w:lang w:val="nl-NL"/>
+        </w:rPr>
+      </w:pPr>
+      <w:r>
+        <w:rPr>
+          <w:lang w:val="nl-NL"/>
+        </w:rPr>
+        <w:t xml:space="preserve">Alle velden zijn verplicht, behalve zwangerschapsduur en geboortegewicht. Voor </w:t>
+      </w:r>
+      <w:r>
+        <w:rPr>
+          <w:lang w:val="nl-NL"/>
+        </w:rPr>
+        <w:t>patiënt</w:t>
+      </w:r>
+      <w:r>
+        <w:rPr>
+          <w:lang w:val="nl-NL"/>
+        </w:rPr>
+        <w:t xml:space="preserve"> jonger dan 28 dagen zijn de zwangerschapsduur en het geboortegewicht ook verplichte velden.</w:t>
+      </w:r>
+    </w:p>
+    <w:p>
+      <w:pPr>
+        <w:rPr>
+          <w:lang w:val="nl-NL"/>
+        </w:rPr>
+      </w:pPr>
+      <w:r>
+        <w:rPr>
+          <w:lang w:val="nl-NL"/>
+        </w:rPr>
+        <w:t>Indien onlogische waarden worden ingevuld geeft het formulier ook een waarschuwing. Voor ongeldige datum waarden dient het formulier opnieuw te worden geopend om de waarschuwing te doen verdwijnen (</w:t>
+      </w:r>
+      <w:r>
+        <w:rPr>
+          <w:lang w:val="nl-NL"/>
+        </w:rPr>
+        <w:t>tijdelijke bugje).</w:t>
+      </w:r>
+    </w:p>
+    <w:p>
+      <w:pPr>
+        <w:pStyle w:val="Kop3"/>
+        <w:rPr>
+          <w:lang w:val="nl-NL"/>
+        </w:rPr>
+      </w:pPr>
+      <w:r>
+        <w:rPr>
+          <w:lang w:val="nl-NL"/>
+        </w:rPr>
+        <w:t>Direct invoeren van Gewicht en Lengte</w:t>
+      </w:r>
+    </w:p>
+    <w:p>
+      <w:pPr>
+        <w:rPr>
+          <w:lang w:val="nl-NL"/>
+        </w:rPr>
+      </w:pPr>
+      <w:r>
+        <w:rPr>
+          <w:noProof/>
+          <w:lang w:val="nl-NL" w:eastAsia="nl-NL"/>
+        </w:rPr>
+        <mc:AlternateContent>
+          <mc:Choice Requires="wps">
+            <w:drawing>
+              <wp:anchor distT="0" distB="0" distL="114300" distR="114300" simplePos="0" relativeHeight="251671552" behindDoc="0" locked="0" layoutInCell="1" allowOverlap="1" wp14:anchorId="14AA4316" wp14:editId="62DC6AB2">
+                <wp:simplePos x="0" y="0"/>
+                <wp:positionH relativeFrom="column">
+                  <wp:posOffset>3328099</wp:posOffset>
+                </wp:positionH>
+                <wp:positionV relativeFrom="paragraph">
+                  <wp:posOffset>177053</wp:posOffset>
+                </wp:positionV>
+                <wp:extent cx="422021" cy="524255"/>
+                <wp:effectExtent l="19050" t="38100" r="54610" b="28575"/>
+                <wp:wrapNone/>
+                <wp:docPr id="23" name="Straight Arrow Connector 12"/>
+                <wp:cNvGraphicFramePr/>
+                <a:graphic xmlns:a="http://schemas.openxmlformats.org/drawingml/2006/main">
+                  <a:graphicData uri="http://schemas.microsoft.com/office/word/2010/wordprocessingShape">
+                    <wps:wsp>
+                      <wps:cNvCnPr/>
+                      <wps:spPr>
+                        <a:xfrm flipV="1">
+                          <a:off x="0" y="0"/>
+                          <a:ext cx="422021" cy="524255"/>
+                        </a:xfrm>
+                        <a:prstGeom prst="straightConnector1">
+                          <a:avLst/>
+                        </a:prstGeom>
+                        <a:ln w="34925">
+                          <a:solidFill>
+                            <a:srgbClr val="FF0000"/>
+                          </a:solidFill>
+                          <a:tailEnd type="triangle"/>
+                        </a:ln>
+                      </wps:spPr>
+                      <wps:style>
+                        <a:lnRef idx="1">
+                          <a:schemeClr val="accent1"/>
+                        </a:lnRef>
+                        <a:fillRef idx="0">
+                          <a:schemeClr val="accent1"/>
+                        </a:fillRef>
+                        <a:effectRef idx="0">
+                          <a:schemeClr val="accent1"/>
+                        </a:effectRef>
+                        <a:fontRef idx="minor">
+                          <a:schemeClr val="tx1"/>
+                        </a:fontRef>
+                      </wps:style>
+                      <wps:bodyPr/>
+                    </wps:wsp>
+                  </a:graphicData>
+                </a:graphic>
+                <wp14:sizeRelH relativeFrom="margin">
+                  <wp14:pctWidth>0</wp14:pctWidth>
+                </wp14:sizeRelH>
+                <wp14:sizeRelV relativeFrom="margin">
+                  <wp14:pctHeight>0</wp14:pctHeight>
+                </wp14:sizeRelV>
+              </wp:anchor>
+            </w:drawing>
+          </mc:Choice>
+          <mc:Fallback>
+            <w:pict>
+              <v:shapetype id="_x0000_t32" coordsize="21600,21600" o:spt="32" o:oned="t" path="m,l21600,21600e" filled="f">
+                <v:path arrowok="t" fillok="f" o:connecttype="none"/>
+                <o:lock v:ext="edit" shapetype="t"/>
+              </v:shapetype>
+              <v:shape id="Straight Arrow Connector 12" o:spid="_x0000_s1026" type="#_x0000_t32" style="position:absolute;margin-left:262.05pt;margin-top:13.95pt;width:33.25pt;height:41.3pt;flip:y;z-index:251671552;visibility:visible;mso-wrap-style:square;mso-width-percent:0;mso-height-percent:0;mso-wrap-distance-left:9pt;mso-wrap-distance-top:0;mso-wrap-distance-right:9pt;mso-wrap-distance-bottom:0;mso-position-horizontal:absolute;mso-position-horizontal-relative:text;mso-position-vertical:absolute;mso-position-vertical-relative:text;mso-width-percent:0;mso-height-percent:0;mso-width-relative:margin;mso-height-relative:margin" o:gfxdata="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" strokecolor="red" strokeweight="2.75pt">
+                <v:stroke endarrow="block" joinstyle="miter"/>
+              </v:shape>
+            </w:pict>
+          </mc:Fallback>
+        </mc:AlternateContent>
+      </w:r>
+      <w:r>
+        <w:rPr>
+          <w:noProof/>
+          <w:lang w:val="nl-NL" w:eastAsia="nl-NL"/>
+        </w:rPr>
+        <w:drawing>
+          <wp:inline distT="0" distB="0" distL="0" distR="0" wp14:anchorId="3CF62859" wp14:editId="4A76B792">
+            <wp:extent cx="5731510" cy="2448353"/>
+            <wp:effectExtent l="0" t="0" r="2540" b="9525"/>
+            <wp:docPr id="22" name="Afbeelding 22"/>
+            <wp:cNvGraphicFramePr>
+              <a:graphicFrameLocks xmlns:a="http://schemas.openxmlformats.org/drawingml/2006/main" noChangeAspect="1"/>
+            </wp:cNvGraphicFramePr>
+            <a:graphic xmlns:a="http://schemas.openxmlformats.org/drawingml/2006/main">
+              <a:graphicData uri="http://schemas.openxmlformats.org/drawingml/2006/picture">
+                <pic:pic xmlns:pic="http://schemas.openxmlformats.org/drawingml/2006/picture">
+                  <pic:nvPicPr>
+                    <pic:cNvPr id="0" name=""/>
+                    <pic:cNvPicPr/>
+                  </pic:nvPicPr>
+                  <pic:blipFill>
+                    <a:blip r:embed="rId17"/>
+                    <a:stretch>
+                      <a:fillRect/>
+                    </a:stretch>
+                  </pic:blipFill>
+                  <pic:spPr>
+                    <a:xfrm>
+                      <a:off x="0" y="0"/>
+                      <a:ext cx="5731510" cy="2448353"/>
+                    </a:xfrm>
+                    <a:prstGeom prst="rect">
+                      <a:avLst/>
+                    </a:prstGeom>
+                  </pic:spPr>
+                </pic:pic>
+              </a:graphicData>
+            </a:graphic>
+          </wp:inline>
+        </w:drawing>
+      </w:r>
+    </w:p>
+    <w:p>
+      <w:pPr>
+        <w:rPr>
+          <w:lang w:val="nl-NL"/>
+        </w:rPr>
+      </w:pPr>
+      <w:r>
+        <w:rPr>
+          <w:lang w:val="nl-NL"/>
+        </w:rPr>
+        <w:t xml:space="preserve">Het gewicht en de lengte van de </w:t>
+      </w:r>
+      <w:r>
+        <w:rPr>
+          <w:lang w:val="nl-NL"/>
+        </w:rPr>
+        <w:t>patiënt</w:t>
+      </w:r>
+      <w:r>
+        <w:rPr>
+          <w:lang w:val="nl-NL"/>
+        </w:rPr>
+        <w:t xml:space="preserve"> kun je ook direct aanpassen door in de blauwe </w:t>
+      </w:r>
+      <w:r>
+        <w:rPr>
+          <w:lang w:val="nl-NL"/>
+        </w:rPr>
+        <w:t>patiënt</w:t>
+      </w:r>
+      <w:r>
+        <w:rPr>
+          <w:lang w:val="nl-NL"/>
+        </w:rPr>
+        <w:t xml:space="preserve"> gegevens balk te klikken op Gewicht of Lengte.</w:t>
+      </w:r>
+    </w:p>
+    <w:p>
+      <w:pPr>
+        <w:pStyle w:val="Kop3"/>
+        <w:rPr>
+          <w:lang w:val="nl-NL"/>
+        </w:rPr>
+      </w:pPr>
+      <w:r>
+        <w:rPr>
+          <w:lang w:val="nl-NL"/>
+        </w:rPr>
+        <w:lastRenderedPageBreak/>
+        <w:t>Synchronisatie van lab gegevens</w:t>
+      </w:r>
+    </w:p>
+    <w:p>
+      <w:pPr>
+        <w:rPr>
+          <w:lang w:val="nl-NL"/>
+        </w:rPr>
+      </w:pPr>
+      <w:r>
+        <w:rPr>
+          <w:noProof/>
+          <w:lang w:val="nl-NL" w:eastAsia="nl-NL"/>
+        </w:rPr>
+        <w:drawing>
+          <wp:inline distT="0" distB="0" distL="0" distR="0" wp14:anchorId="4CC94C31" wp14:editId="617CE371">
+            <wp:extent cx="5731510" cy="648954"/>
+            <wp:effectExtent l="0" t="0" r="2540" b="0"/>
+            <wp:docPr id="29" name="Afbeelding 29"/>
+            <wp:cNvGraphicFramePr>
+              <a:graphicFrameLocks xmlns:a="http://schemas.openxmlformats.org/drawingml/2006/main" noChangeAspect="1"/>
+            </wp:cNvGraphicFramePr>
+            <a:graphic xmlns:a="http://schemas.openxmlformats.org/drawingml/2006/main">
+              <a:graphicData uri="http://schemas.openxmlformats.org/drawingml/2006/picture">
+                <pic:pic xmlns:pic="http://schemas.openxmlformats.org/drawingml/2006/picture">
+                  <pic:nvPicPr>
+                    <pic:cNvPr id="0" name=""/>
+                    <pic:cNvPicPr/>
+                  </pic:nvPicPr>
+                  <pic:blipFill>
+                    <a:blip r:embed="rId18"/>
+                    <a:stretch>
+                      <a:fillRect/>
+                    </a:stretch>
+                  </pic:blipFill>
+                  <pic:spPr>
+                    <a:xfrm>
+                      <a:off x="0" y="0"/>
+                      <a:ext cx="5731510" cy="648954"/>
+                    </a:xfrm>
+                    <a:prstGeom prst="rect">
+                      <a:avLst/>
+                    </a:prstGeom>
+                  </pic:spPr>
+                </pic:pic>
+              </a:graphicData>
+            </a:graphic>
+          </wp:inline>
+        </w:drawing>
+      </w:r>
+    </w:p>
+    <w:p>
+      <w:pPr>
+        <w:rPr>
+          <w:lang w:val="nl-NL"/>
+        </w:rPr>
+      </w:pPr>
+      <w:r>
+        <w:rPr>
+          <w:lang w:val="nl-NL"/>
+        </w:rPr>
+        <w:t>Door te klikken op de dubbel onderlijnde Lab worden de laatste (24 uurs) lab gegevens opgehaald voor de betreffende patiënt.</w:t>
+      </w:r>
+    </w:p>
+    <w:p>
+      <w:pPr>
+        <w:rPr>
+          <w:lang w:val="nl-NL"/>
+        </w:rPr>
+      </w:pPr>
       <w:bookmarkStart w:id="0" w:name="_GoBack"/>
       <w:bookmarkEnd w:id="0"/>
     </w:p>
     <w:p>
       <w:pPr>
-        <w:rPr>
-          <w:lang w:val="nl-NL"/>
-        </w:rPr>
-      </w:pPr>
+        <w:pStyle w:val="Kop2"/>
+        <w:rPr>
+          <w:lang w:val="nl-NL"/>
+        </w:rPr>
+      </w:pPr>
+      <w:r>
+        <w:rPr>
+          <w:lang w:val="nl-NL"/>
+        </w:rPr>
+        <w:t>Bedden management</w:t>
+      </w:r>
+    </w:p>
+    <w:p>
+      <w:pPr>
+        <w:rPr>
+          <w:lang w:val="nl-NL"/>
+        </w:rPr>
+      </w:pPr>
+    </w:p>
+    <w:p>
+      <w:pPr>
+        <w:rPr>
+          <w:lang w:val="nl-NL"/>
+        </w:rPr>
+      </w:pPr>
+      <w:r>
+        <w:rPr>
+          <w:lang w:val="nl-NL"/>
+        </w:rPr>
+        <w:t xml:space="preserve">Je kunt ook een </w:t>
+      </w:r>
+      <w:r>
+        <w:rPr>
+          <w:lang w:val="nl-NL"/>
+        </w:rPr>
+        <w:t>patiënt</w:t>
+      </w:r>
+      <w:r>
+        <w:rPr>
+          <w:lang w:val="nl-NL"/>
+        </w:rPr>
+        <w:t xml:space="preserve"> openen met het </w:t>
+      </w:r>
+      <w:r>
+        <w:rPr>
+          <w:i/>
+          <w:lang w:val="nl-NL"/>
+        </w:rPr>
+        <w:t>Bed Openen</w:t>
+      </w:r>
+      <w:r>
+        <w:rPr>
+          <w:lang w:val="nl-NL"/>
+        </w:rPr>
+        <w:t xml:space="preserve"> menu.</w:t>
+      </w:r>
+    </w:p>
+    <w:p>
+      <w:pPr>
+        <w:pStyle w:val="Kop3"/>
+        <w:rPr>
+          <w:lang w:val="nl-NL"/>
+        </w:rPr>
+      </w:pPr>
+      <w:r>
+        <w:rPr>
+          <w:lang w:val="nl-NL"/>
+        </w:rPr>
+        <w:t>Bed Openen menu</w:t>
+      </w:r>
+    </w:p>
+    <w:p>
+      <w:pPr>
+        <w:rPr>
+          <w:lang w:val="nl-NL"/>
+        </w:rPr>
+      </w:pPr>
+      <w:r>
+        <w:rPr>
+          <w:noProof/>
+          <w:lang w:val="nl-NL" w:eastAsia="nl-NL"/>
+        </w:rPr>
+        <mc:AlternateContent>
+          <mc:Choice Requires="wps">
+            <w:drawing>
+              <wp:anchor distT="0" distB="0" distL="114300" distR="114300" simplePos="0" relativeHeight="251669504" behindDoc="0" locked="0" layoutInCell="1" allowOverlap="1" wp14:anchorId="40FABB75" wp14:editId="6DF6479A">
+                <wp:simplePos x="0" y="0"/>
+                <wp:positionH relativeFrom="column">
+                  <wp:posOffset>224483</wp:posOffset>
+                </wp:positionH>
+                <wp:positionV relativeFrom="paragraph">
+                  <wp:posOffset>93382</wp:posOffset>
+                </wp:positionV>
+                <wp:extent cx="422021" cy="524255"/>
+                <wp:effectExtent l="19050" t="38100" r="54610" b="28575"/>
+                <wp:wrapNone/>
+                <wp:docPr id="11" name="Straight Arrow Connector 12"/>
+                <wp:cNvGraphicFramePr/>
+                <a:graphic xmlns:a="http://schemas.openxmlformats.org/drawingml/2006/main">
+                  <a:graphicData uri="http://schemas.microsoft.com/office/word/2010/wordprocessingShape">
+                    <wps:wsp>
+                      <wps:cNvCnPr/>
+                      <wps:spPr>
+                        <a:xfrm flipV="1">
+                          <a:off x="0" y="0"/>
+                          <a:ext cx="422021" cy="524255"/>
+                        </a:xfrm>
+                        <a:prstGeom prst="straightConnector1">
+                          <a:avLst/>
+                        </a:prstGeom>
+                        <a:ln w="34925">
+                          <a:solidFill>
+                            <a:srgbClr val="FF0000"/>
+                          </a:solidFill>
+                          <a:tailEnd type="triangle"/>
+                        </a:ln>
+                      </wps:spPr>
+                      <wps:style>
+                        <a:lnRef idx="1">
+                          <a:schemeClr val="accent1"/>
+                        </a:lnRef>
+                        <a:fillRef idx="0">
+                          <a:schemeClr val="accent1"/>
+                        </a:fillRef>
+                        <a:effectRef idx="0">
+                          <a:schemeClr val="accent1"/>
+                        </a:effectRef>
+                        <a:fontRef idx="minor">
+                          <a:schemeClr val="tx1"/>
+                        </a:fontRef>
+                      </wps:style>
+                      <wps:bodyPr/>
+                    </wps:wsp>
+                  </a:graphicData>
+                </a:graphic>
+                <wp14:sizeRelH relativeFrom="margin">
+                  <wp14:pctWidth>0</wp14:pctWidth>
+                </wp14:sizeRelH>
+                <wp14:sizeRelV relativeFrom="margin">
+                  <wp14:pctHeight>0</wp14:pctHeight>
+                </wp14:sizeRelV>
+              </wp:anchor>
+            </w:drawing>
+          </mc:Choice>
+          <mc:Fallback>
+            <w:pict>
+              <v:shape id="Straight Arrow Connector 12" o:spid="_x0000_s1026" type="#_x0000_t32" style="position:absolute;margin-left:17.7pt;margin-top:7.35pt;width:33.25pt;height:41.3pt;flip:y;z-index:251669504;visibility:visible;mso-wrap-style:square;mso-width-percent:0;mso-height-percent:0;mso-wrap-distance-left:9pt;mso-wrap-distance-top:0;mso-wrap-distance-right:9pt;mso-wrap-distance-bottom:0;mso-position-horizontal:absolute;mso-position-horizontal-relative:text;mso-position-vertical:absolute;mso-position-vertical-relative:text;mso-width-percent:0;mso-height-percent:0;mso-width-relative:margin;mso-height-relative:margin" o:gfxdata="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" strokecolor="red" strokeweight="2.75pt">
+                <v:stroke endarrow="block" joinstyle="miter"/>
+              </v:shape>
+            </w:pict>
+          </mc:Fallback>
+        </mc:AlternateContent>
+      </w:r>
+      <w:r>
+        <w:rPr>
+          <w:noProof/>
+          <w:lang w:val="nl-NL" w:eastAsia="nl-NL"/>
+        </w:rPr>
+        <w:drawing>
+          <wp:inline distT="0" distB="0" distL="0" distR="0" wp14:anchorId="6F2E9D2E" wp14:editId="6A50D7F5">
+            <wp:extent cx="5731510" cy="3692525"/>
+            <wp:effectExtent l="0" t="0" r="2540" b="3175"/>
+            <wp:docPr id="5" name="Afbeelding 5"/>
+            <wp:cNvGraphicFramePr>
+              <a:graphicFrameLocks xmlns:a="http://schemas.openxmlformats.org/drawingml/2006/main" noChangeAspect="1"/>
+            </wp:cNvGraphicFramePr>
+            <a:graphic xmlns:a="http://schemas.openxmlformats.org/drawingml/2006/main">
+              <a:graphicData uri="http://schemas.openxmlformats.org/drawingml/2006/picture">
+                <pic:pic xmlns:pic="http://schemas.openxmlformats.org/drawingml/2006/picture">
+                  <pic:nvPicPr>
+                    <pic:cNvPr id="0" name="Picture 1"/>
+                    <pic:cNvPicPr>
+                      <a:picLocks noChangeAspect="1" noChangeArrowheads="1"/>
+                    </pic:cNvPicPr>
+                  </pic:nvPicPr>
+                  <pic:blipFill>
+                    <a:blip r:embed="rId19" cstate="print">
+                      <a:extLst>
+                        <a:ext uri="{28A0092B-C50C-407E-A947-70E740481C1C}">
+                          <a14:useLocalDpi xmlns:a14="http://schemas.microsoft.com/office/drawing/2010/main" val="0"/>
+                        </a:ext>
+                      </a:extLst>
+                    </a:blip>
+                    <a:srcRect/>
+                    <a:stretch>
+                      <a:fillRect/>
+                    </a:stretch>
+                  </pic:blipFill>
+                  <pic:spPr bwMode="auto">
+                    <a:xfrm>
+                      <a:off x="0" y="0"/>
+                      <a:ext cx="5731510" cy="3692525"/>
+                    </a:xfrm>
+                    <a:prstGeom prst="rect">
+                      <a:avLst/>
+                    </a:prstGeom>
+                    <a:noFill/>
+                    <a:ln>
+                      <a:noFill/>
+                    </a:ln>
+                  </pic:spPr>
+                </pic:pic>
+              </a:graphicData>
+            </a:graphic>
+          </wp:inline>
+        </w:drawing>
+      </w:r>
+    </w:p>
+    <w:p>
+      <w:pPr>
+        <w:rPr>
+          <w:lang w:val="nl-NL"/>
+        </w:rPr>
+      </w:pPr>
+      <w:r>
+        <w:rPr>
+          <w:lang w:val="nl-NL"/>
+        </w:rPr>
+        <w:t xml:space="preserve">Dubbelklikken op het betreffende bed opent de </w:t>
+      </w:r>
+      <w:r>
+        <w:rPr>
+          <w:lang w:val="nl-NL"/>
+        </w:rPr>
+        <w:t>patiënt</w:t>
+      </w:r>
+      <w:r>
+        <w:rPr>
+          <w:lang w:val="nl-NL"/>
+        </w:rPr>
+        <w:t>.</w:t>
+      </w:r>
+    </w:p>
+    <w:p>
+      <w:pPr>
+        <w:pStyle w:val="Kop3"/>
+        <w:rPr>
+          <w:lang w:val="nl-NL"/>
+        </w:rPr>
+      </w:pPr>
+      <w:r>
+        <w:rPr>
+          <w:lang w:val="nl-NL"/>
+        </w:rPr>
+        <w:lastRenderedPageBreak/>
+        <w:t>Bed Opslaan</w:t>
+      </w:r>
+    </w:p>
+    <w:p>
+      <w:pPr>
+        <w:rPr>
+          <w:lang w:val="nl-NL"/>
+        </w:rPr>
+      </w:pPr>
+      <w:r>
+        <w:rPr>
+          <w:noProof/>
+          <w:lang w:val="nl-NL" w:eastAsia="nl-NL"/>
+        </w:rPr>
+        <w:drawing>
+          <wp:inline distT="0" distB="0" distL="0" distR="0" wp14:anchorId="7B045AFE" wp14:editId="47A1F979">
+            <wp:extent cx="5731510" cy="4258720"/>
+            <wp:effectExtent l="0" t="0" r="2540" b="8890"/>
+            <wp:docPr id="13" name="Afbeelding 13"/>
+            <wp:cNvGraphicFramePr>
+              <a:graphicFrameLocks xmlns:a="http://schemas.openxmlformats.org/drawingml/2006/main" noChangeAspect="1"/>
+            </wp:cNvGraphicFramePr>
+            <a:graphic xmlns:a="http://schemas.openxmlformats.org/drawingml/2006/main">
+              <a:graphicData uri="http://schemas.openxmlformats.org/drawingml/2006/picture">
+                <pic:pic xmlns:pic="http://schemas.openxmlformats.org/drawingml/2006/picture">
+                  <pic:nvPicPr>
+                    <pic:cNvPr id="0" name=""/>
+                    <pic:cNvPicPr/>
+                  </pic:nvPicPr>
+                  <pic:blipFill>
+                    <a:blip r:embed="rId20"/>
+                    <a:stretch>
+                      <a:fillRect/>
+                    </a:stretch>
+                  </pic:blipFill>
+                  <pic:spPr>
+                    <a:xfrm>
+                      <a:off x="0" y="0"/>
+                      <a:ext cx="5731510" cy="4258720"/>
+                    </a:xfrm>
+                    <a:prstGeom prst="rect">
+                      <a:avLst/>
+                    </a:prstGeom>
+                  </pic:spPr>
+                </pic:pic>
+              </a:graphicData>
+            </a:graphic>
+          </wp:inline>
+        </w:drawing>
+      </w:r>
+    </w:p>
+    <w:p>
+      <w:pPr>
+        <w:rPr>
+          <w:lang w:val="nl-NL"/>
+        </w:rPr>
+      </w:pPr>
+      <w:r>
+        <w:rPr>
+          <w:lang w:val="nl-NL"/>
+        </w:rPr>
+        <w:t xml:space="preserve">Indien </w:t>
+      </w:r>
+      <w:r>
+        <w:rPr>
+          <w:lang w:val="nl-NL"/>
+        </w:rPr>
+        <w:t>patiënt</w:t>
+      </w:r>
+      <w:r>
+        <w:rPr>
+          <w:lang w:val="nl-NL"/>
+        </w:rPr>
+        <w:t xml:space="preserve"> gegevens zijn bijgewerkt, kunnen deze worden opgeslagen m.b.v. het menu </w:t>
+      </w:r>
+      <w:r>
+        <w:rPr>
+          <w:i/>
+          <w:lang w:val="nl-NL"/>
+        </w:rPr>
+        <w:t>Bed Opslaan</w:t>
+      </w:r>
+      <w:r>
+        <w:rPr>
+          <w:lang w:val="nl-NL"/>
+        </w:rPr>
+        <w:t>. Eerst komt dan de vraag of de gegevens op het huidige bed moeten worden opgeslagen.</w:t>
+      </w:r>
+    </w:p>
+    <w:p>
+      <w:pPr>
+        <w:rPr>
+          <w:lang w:val="nl-NL"/>
+        </w:rPr>
+      </w:pPr>
+      <w:r>
+        <w:rPr>
+          <w:lang w:val="nl-NL"/>
+        </w:rPr>
+        <w:t xml:space="preserve">Indien de vraag wordt beantwoord met </w:t>
+      </w:r>
+      <w:r>
+        <w:rPr>
+          <w:i/>
+          <w:lang w:val="nl-NL"/>
+        </w:rPr>
+        <w:t>Yes</w:t>
+      </w:r>
+      <w:r>
+        <w:rPr>
+          <w:lang w:val="nl-NL"/>
+        </w:rPr>
+        <w:t xml:space="preserve">, dan wordt de </w:t>
+      </w:r>
+      <w:r>
+        <w:rPr>
+          <w:lang w:val="nl-NL"/>
+        </w:rPr>
+        <w:t>patiënt</w:t>
+      </w:r>
+      <w:r>
+        <w:rPr>
+          <w:lang w:val="nl-NL"/>
+        </w:rPr>
+        <w:t xml:space="preserve"> meteen </w:t>
+      </w:r>
+      <w:r>
+        <w:rPr>
+          <w:lang w:val="nl-NL"/>
+        </w:rPr>
+        <w:t>opgeslagen. Het</w:t>
+      </w:r>
+      <w:r>
+        <w:rPr>
+          <w:lang w:val="nl-NL"/>
+        </w:rPr>
+        <w:t xml:space="preserve"> systeem overschrijft dan de eerder opgeslagen gegevens.</w:t>
+      </w:r>
+    </w:p>
+    <w:p>
+      <w:pPr>
+        <w:rPr>
+          <w:lang w:val="nl-NL"/>
+        </w:rPr>
+      </w:pPr>
+      <w:r>
+        <w:rPr>
+          <w:lang w:val="nl-NL"/>
+        </w:rPr>
+        <w:t xml:space="preserve">Indien de vraag wordt beantwoord met </w:t>
+      </w:r>
+      <w:r>
+        <w:rPr>
+          <w:i/>
+          <w:lang w:val="nl-NL"/>
+        </w:rPr>
+        <w:t>No</w:t>
+      </w:r>
+      <w:r>
+        <w:rPr>
+          <w:lang w:val="nl-NL"/>
+        </w:rPr>
+        <w:t xml:space="preserve">, dan wordt de lijst met bedden weer geopend. Door te dubbelklikken op een andere bed locatie wordt de </w:t>
+      </w:r>
+      <w:r>
+        <w:rPr>
+          <w:lang w:val="nl-NL"/>
+        </w:rPr>
+        <w:t>patiënt</w:t>
+      </w:r>
+      <w:r>
+        <w:rPr>
+          <w:lang w:val="nl-NL"/>
+        </w:rPr>
+        <w:t xml:space="preserve"> verplaatst naar dat bed.</w:t>
+      </w:r>
+    </w:p>
+    <w:p>
+      <w:pPr>
+        <w:pStyle w:val="Kop3"/>
+        <w:rPr>
+          <w:lang w:val="nl-NL"/>
+        </w:rPr>
+      </w:pPr>
+      <w:r>
+        <w:rPr>
+          <w:lang w:val="nl-NL"/>
+        </w:rPr>
+        <w:lastRenderedPageBreak/>
+        <w:t>Patiënt</w:t>
+      </w:r>
+      <w:r>
+        <w:rPr>
+          <w:lang w:val="nl-NL"/>
+        </w:rPr>
+        <w:t xml:space="preserve"> </w:t>
+      </w:r>
+      <w:r>
+        <w:rPr>
+          <w:lang w:val="nl-NL"/>
+        </w:rPr>
+        <w:t>verplaatsen</w:t>
+      </w:r>
+      <w:r>
+        <w:rPr>
+          <w:lang w:val="nl-NL"/>
+        </w:rPr>
+        <w:t xml:space="preserve"> van bed</w:t>
+      </w:r>
+    </w:p>
+    <w:p>
+      <w:pPr>
+        <w:rPr>
+          <w:lang w:val="nl-NL"/>
+        </w:rPr>
+      </w:pPr>
+      <w:r>
+        <w:rPr>
+          <w:noProof/>
+          <w:lang w:val="nl-NL" w:eastAsia="nl-NL"/>
+        </w:rPr>
+        <w:drawing>
+          <wp:inline distT="0" distB="0" distL="0" distR="0" wp14:anchorId="329ACFE6" wp14:editId="49080B81">
+            <wp:extent cx="5731510" cy="4219113"/>
+            <wp:effectExtent l="0" t="0" r="2540" b="0"/>
+            <wp:docPr id="15" name="Afbeelding 15"/>
+            <wp:cNvGraphicFramePr>
+              <a:graphicFrameLocks xmlns:a="http://schemas.openxmlformats.org/drawingml/2006/main" noChangeAspect="1"/>
+            </wp:cNvGraphicFramePr>
+            <a:graphic xmlns:a="http://schemas.openxmlformats.org/drawingml/2006/main">
+              <a:graphicData uri="http://schemas.openxmlformats.org/drawingml/2006/picture">
+                <pic:pic xmlns:pic="http://schemas.openxmlformats.org/drawingml/2006/picture">
+                  <pic:nvPicPr>
+                    <pic:cNvPr id="0" name=""/>
+                    <pic:cNvPicPr/>
+                  </pic:nvPicPr>
+                  <pic:blipFill>
+                    <a:blip r:embed="rId21"/>
+                    <a:stretch>
+                      <a:fillRect/>
+                    </a:stretch>
+                  </pic:blipFill>
+                  <pic:spPr>
+                    <a:xfrm>
+                      <a:off x="0" y="0"/>
+                      <a:ext cx="5731510" cy="4219113"/>
+                    </a:xfrm>
+                    <a:prstGeom prst="rect">
+                      <a:avLst/>
+                    </a:prstGeom>
+                  </pic:spPr>
+                </pic:pic>
+              </a:graphicData>
+            </a:graphic>
+          </wp:inline>
+        </w:drawing>
+      </w:r>
+    </w:p>
+    <w:p>
+      <w:pPr>
+        <w:rPr>
+          <w:lang w:val="nl-NL"/>
+        </w:rPr>
+      </w:pPr>
+      <w:r>
+        <w:rPr>
+          <w:lang w:val="nl-NL"/>
+        </w:rPr>
+        <w:t xml:space="preserve">Dat betekent dat voor bed Unit 2-9 er geen </w:t>
+      </w:r>
+      <w:r>
+        <w:rPr>
+          <w:lang w:val="nl-NL"/>
+        </w:rPr>
+        <w:t>patiënt</w:t>
+      </w:r>
+      <w:r>
+        <w:rPr>
+          <w:lang w:val="nl-NL"/>
+        </w:rPr>
+        <w:t xml:space="preserve"> gegevens meer zijn en dat de </w:t>
+      </w:r>
+      <w:r>
+        <w:rPr>
+          <w:lang w:val="nl-NL"/>
+        </w:rPr>
+        <w:t>patiënt</w:t>
+      </w:r>
+      <w:r>
+        <w:rPr>
+          <w:lang w:val="nl-NL"/>
+        </w:rPr>
+        <w:t xml:space="preserve"> gegevens van de betreffende </w:t>
+      </w:r>
+      <w:r>
+        <w:rPr>
+          <w:lang w:val="nl-NL"/>
+        </w:rPr>
+        <w:t>patiënt</w:t>
+      </w:r>
+      <w:r>
+        <w:rPr>
+          <w:lang w:val="nl-NL"/>
+        </w:rPr>
+        <w:t xml:space="preserve"> nu zijn opgeslagen als bed Unit 2-8.</w:t>
+      </w:r>
+    </w:p>
+    <w:p>
+      <w:pPr>
+        <w:rPr>
+          <w:lang w:val="nl-NL"/>
+        </w:rPr>
+      </w:pPr>
+    </w:p>
+    <w:p>
+      <w:pPr>
+        <w:rPr>
+          <w:lang w:val="nl-NL"/>
+        </w:rPr>
+      </w:pPr>
+    </w:p>
+    <w:p>
+      <w:pPr>
+        <w:pStyle w:val="Kop2"/>
+        <w:rPr>
+          <w:lang w:val="nl-NL"/>
+        </w:rPr>
+      </w:pPr>
+      <w:r>
+        <w:rPr>
+          <w:lang w:val="nl-NL"/>
+        </w:rPr>
+        <w:t>Patiënt</w:t>
+      </w:r>
+      <w:r>
+        <w:rPr>
+          <w:lang w:val="nl-NL"/>
+        </w:rPr>
+        <w:t xml:space="preserve"> gegevens verwijderen</w:t>
+      </w:r>
+    </w:p>
+    <w:p>
+      <w:pPr>
+        <w:rPr>
+          <w:lang w:val="nl-NL"/>
+        </w:rPr>
+      </w:pPr>
+    </w:p>
+    <w:p>
+      <w:pPr>
+        <w:pStyle w:val="Kop3"/>
+        <w:rPr>
+          <w:lang w:val="nl-NL"/>
+        </w:rPr>
+      </w:pPr>
+      <w:r>
+        <w:rPr>
+          <w:lang w:val="nl-NL"/>
+        </w:rPr>
+        <w:t xml:space="preserve">Alle </w:t>
+      </w:r>
+      <w:r>
+        <w:rPr>
+          <w:lang w:val="nl-NL"/>
+        </w:rPr>
+        <w:t>patiënt</w:t>
+      </w:r>
+      <w:r>
+        <w:rPr>
+          <w:lang w:val="nl-NL"/>
+        </w:rPr>
+        <w:t xml:space="preserve"> gegevens </w:t>
+      </w:r>
+      <w:r>
+        <w:rPr>
+          <w:lang w:val="nl-NL"/>
+        </w:rPr>
+        <w:t>verwijderen</w:t>
+      </w:r>
+    </w:p>
+    <w:p>
+      <w:pPr>
+        <w:rPr>
+          <w:lang w:val="nl-NL"/>
+        </w:rPr>
+      </w:pPr>
+      <w:r>
+        <w:rPr>
+          <w:lang w:val="nl-NL"/>
+        </w:rPr>
+        <w:t xml:space="preserve">Om een </w:t>
+      </w:r>
+      <w:r>
+        <w:rPr>
+          <w:lang w:val="nl-NL"/>
+        </w:rPr>
+        <w:t>patiënt</w:t>
+      </w:r>
+      <w:r>
+        <w:rPr>
+          <w:lang w:val="nl-NL"/>
+        </w:rPr>
+        <w:t xml:space="preserve"> te verwijderen moeten </w:t>
+      </w:r>
+      <w:r>
+        <w:rPr>
+          <w:i/>
+          <w:lang w:val="nl-NL"/>
+        </w:rPr>
+        <w:t>alle</w:t>
+      </w:r>
+      <w:r>
+        <w:rPr>
+          <w:lang w:val="nl-NL"/>
+        </w:rPr>
+        <w:t xml:space="preserve"> </w:t>
+      </w:r>
+      <w:r>
+        <w:rPr>
+          <w:lang w:val="nl-NL"/>
+        </w:rPr>
+        <w:t>patiënt</w:t>
+      </w:r>
+      <w:r>
+        <w:rPr>
+          <w:lang w:val="nl-NL"/>
+        </w:rPr>
+        <w:t xml:space="preserve"> gegevens worden verwijderd (</w:t>
+      </w:r>
+      <w:r>
+        <w:rPr>
+          <w:noProof/>
+          <w:lang w:val="nl-NL" w:eastAsia="nl-NL"/>
+        </w:rPr>
+        <w:drawing>
+          <wp:inline distT="0" distB="0" distL="0" distR="0" wp14:anchorId="1B559CCA" wp14:editId="3E6CB0FF">
+            <wp:extent cx="579600" cy="118800"/>
+            <wp:effectExtent l="0" t="0" r="0" b="0"/>
+            <wp:docPr id="19" name="Afbeelding 19"/>
+            <wp:cNvGraphicFramePr>
+              <a:graphicFrameLocks xmlns:a="http://schemas.openxmlformats.org/drawingml/2006/main" noChangeAspect="1"/>
+            </wp:cNvGraphicFramePr>
+            <a:graphic xmlns:a="http://schemas.openxmlformats.org/drawingml/2006/main">
+              <a:graphicData uri="http://schemas.openxmlformats.org/drawingml/2006/picture">
+                <pic:pic xmlns:pic="http://schemas.openxmlformats.org/drawingml/2006/picture">
+                  <pic:nvPicPr>
+                    <pic:cNvPr id="0" name=""/>
+                    <pic:cNvPicPr/>
+                  </pic:nvPicPr>
+                  <pic:blipFill>
+                    <a:blip r:embed="rId22"/>
+                    <a:stretch>
+                      <a:fillRect/>
+                    </a:stretch>
+                  </pic:blipFill>
+                  <pic:spPr>
+                    <a:xfrm>
+                      <a:off x="0" y="0"/>
+                      <a:ext cx="579600" cy="118800"/>
+                    </a:xfrm>
+                    <a:prstGeom prst="rect">
+                      <a:avLst/>
+                    </a:prstGeom>
+                  </pic:spPr>
+                </pic:pic>
+              </a:graphicData>
+            </a:graphic>
+          </wp:inline>
+        </w:drawing>
+      </w:r>
+      <w:r>
+        <w:rPr>
+          <w:lang w:val="nl-NL"/>
+        </w:rPr>
+        <w:t>).</w:t>
+      </w:r>
+    </w:p>
+    <w:p>
+      <w:pPr>
+        <w:rPr>
+          <w:lang w:val="nl-NL"/>
+        </w:rPr>
+      </w:pPr>
+      <w:r>
+        <w:rPr>
+          <w:noProof/>
+          <w:lang w:val="nl-NL" w:eastAsia="nl-NL"/>
+        </w:rPr>
+        <w:lastRenderedPageBreak/>
+        <w:drawing>
+          <wp:inline distT="0" distB="0" distL="0" distR="0" wp14:anchorId="0AC911C5" wp14:editId="7E4261CA">
+            <wp:extent cx="5731510" cy="3246596"/>
+            <wp:effectExtent l="0" t="0" r="2540" b="0"/>
+            <wp:docPr id="20" name="Afbeelding 20"/>
+            <wp:cNvGraphicFramePr>
+              <a:graphicFrameLocks xmlns:a="http://schemas.openxmlformats.org/drawingml/2006/main" noChangeAspect="1"/>
+            </wp:cNvGraphicFramePr>
+            <a:graphic xmlns:a="http://schemas.openxmlformats.org/drawingml/2006/main">
+              <a:graphicData uri="http://schemas.openxmlformats.org/drawingml/2006/picture">
+                <pic:pic xmlns:pic="http://schemas.openxmlformats.org/drawingml/2006/picture">
+                  <pic:nvPicPr>
+                    <pic:cNvPr id="0" name=""/>
+                    <pic:cNvPicPr/>
+                  </pic:nvPicPr>
+                  <pic:blipFill>
+                    <a:blip r:embed="rId23"/>
+                    <a:stretch>
+                      <a:fillRect/>
+                    </a:stretch>
+                  </pic:blipFill>
+                  <pic:spPr>
+                    <a:xfrm>
+                      <a:off x="0" y="0"/>
+                      <a:ext cx="5731510" cy="3246596"/>
+                    </a:xfrm>
+                    <a:prstGeom prst="rect">
+                      <a:avLst/>
+                    </a:prstGeom>
+                  </pic:spPr>
+                </pic:pic>
+              </a:graphicData>
+            </a:graphic>
+          </wp:inline>
+        </w:drawing>
+      </w:r>
+    </w:p>
+    <w:p>
+      <w:pPr>
+        <w:rPr>
+          <w:lang w:val="nl-NL"/>
+        </w:rPr>
+      </w:pPr>
+      <w:r>
+        <w:rPr>
+          <w:lang w:val="nl-NL"/>
+        </w:rPr>
+        <w:t xml:space="preserve">Nadat alle gegevens zijn </w:t>
+      </w:r>
+      <w:r>
+        <w:rPr>
+          <w:lang w:val="nl-NL"/>
+        </w:rPr>
+        <w:t>verwijderd</w:t>
+      </w:r>
+      <w:r>
+        <w:rPr>
+          <w:lang w:val="nl-NL"/>
+        </w:rPr>
+        <w:t xml:space="preserve"> is de </w:t>
+      </w:r>
+      <w:r>
+        <w:rPr>
+          <w:lang w:val="nl-NL"/>
+        </w:rPr>
+        <w:t>patiënt</w:t>
+      </w:r>
+      <w:r>
+        <w:rPr>
+          <w:lang w:val="nl-NL"/>
+        </w:rPr>
+        <w:t xml:space="preserve"> nog niet feitelijk </w:t>
+      </w:r>
+      <w:r>
+        <w:rPr>
+          <w:lang w:val="nl-NL"/>
+        </w:rPr>
+        <w:t>verwijderd</w:t>
+      </w:r>
+      <w:r>
+        <w:rPr>
+          <w:lang w:val="nl-NL"/>
+        </w:rPr>
+        <w:t xml:space="preserve"> uit de bedden lijst van het AfsprakenProgramma. Daarvoor moet met </w:t>
+      </w:r>
+      <w:r>
+        <w:rPr>
+          <w:i/>
+          <w:lang w:val="nl-NL"/>
+        </w:rPr>
+        <w:t>Bed Opslaan</w:t>
+      </w:r>
+      <w:r>
+        <w:rPr>
+          <w:lang w:val="nl-NL"/>
+        </w:rPr>
+        <w:t xml:space="preserve"> dat bed worden overschreven met de lege gegevens.</w:t>
+      </w:r>
+    </w:p>
+    <w:p>
+      <w:pPr>
+        <w:rPr>
+          <w:lang w:val="nl-NL"/>
+        </w:rPr>
+      </w:pPr>
+      <w:r>
+        <w:rPr>
+          <w:noProof/>
+          <w:lang w:val="nl-NL" w:eastAsia="nl-NL"/>
+        </w:rPr>
+        <w:drawing>
+          <wp:inline distT="0" distB="0" distL="0" distR="0">
+            <wp:extent cx="5727065" cy="4514850"/>
+            <wp:effectExtent l="0" t="0" r="6985" b="0"/>
+            <wp:docPr id="21" name="Afbeelding 21"/>
+            <wp:cNvGraphicFramePr>
+              <a:graphicFrameLocks xmlns:a="http://schemas.openxmlformats.org/drawingml/2006/main" noChangeAspect="1"/>
+            </wp:cNvGraphicFramePr>
+            <a:graphic xmlns:a="http://schemas.openxmlformats.org/drawingml/2006/main">
+              <a:graphicData uri="http://schemas.openxmlformats.org/drawingml/2006/picture">
+                <pic:pic xmlns:pic="http://schemas.openxmlformats.org/drawingml/2006/picture">
+                  <pic:nvPicPr>
+                    <pic:cNvPr id="0" name="Picture 4"/>
+                    <pic:cNvPicPr>
+                      <a:picLocks noChangeAspect="1" noChangeArrowheads="1"/>
+                    </pic:cNvPicPr>
+                  </pic:nvPicPr>
+                  <pic:blipFill>
+                    <a:blip r:embed="rId24" cstate="print">
+                      <a:extLst>
+                        <a:ext uri="{28A0092B-C50C-407E-A947-70E740481C1C}">
+                          <a14:useLocalDpi xmlns:a14="http://schemas.microsoft.com/office/drawing/2010/main" val="0"/>
+                        </a:ext>
+                      </a:extLst>
+                    </a:blip>
+                    <a:srcRect/>
+                    <a:stretch>
+                      <a:fillRect/>
+                    </a:stretch>
+                  </pic:blipFill>
+                  <pic:spPr bwMode="auto">
+                    <a:xfrm>
+                      <a:off x="0" y="0"/>
+                      <a:ext cx="5727065" cy="4514850"/>
+                    </a:xfrm>
+                    <a:prstGeom prst="rect">
+                      <a:avLst/>
+                    </a:prstGeom>
+                    <a:noFill/>
+                    <a:ln>
+                      <a:noFill/>
+                    </a:ln>
+                  </pic:spPr>
+                </pic:pic>
+              </a:graphicData>
+            </a:graphic>
+          </wp:inline>
+        </w:drawing>
+      </w:r>
+    </w:p>
+    <w:p>
+      <w:pPr>
+        <w:rPr>
+          <w:lang w:val="nl-NL"/>
+        </w:rPr>
+      </w:pPr>
+      <w:r>
+        <w:rPr>
+          <w:lang w:val="nl-NL"/>
+        </w:rPr>
+        <w:lastRenderedPageBreak/>
+        <w:t xml:space="preserve">Dubbelklik op het bed dat je wilt verwijderen, en dat bed wordt dan overschreven met de lege gegevens. </w:t>
+      </w:r>
+    </w:p>
+    <w:p>
+      <w:pPr>
+        <w:rPr>
+          <w:lang w:val="nl-NL"/>
+        </w:rPr>
+      </w:pPr>
+      <w:r>
+        <w:rPr>
+          <w:lang w:val="nl-NL"/>
+        </w:rPr>
+        <w:t xml:space="preserve">N.B. Door deze actie te herhalen kun je dus </w:t>
+      </w:r>
+      <w:r>
+        <w:rPr>
+          <w:lang w:val="nl-NL"/>
+        </w:rPr>
+        <w:t>andere bedden ook snel verwijderen.</w:t>
+      </w:r>
+    </w:p>
+    <w:p>
+      <w:pPr>
+        <w:pStyle w:val="Kop3"/>
+        <w:rPr>
+          <w:lang w:val="nl-NL"/>
+        </w:rPr>
+      </w:pPr>
+      <w:r>
+        <w:rPr>
+          <w:lang w:val="nl-NL"/>
+        </w:rPr>
+        <w:t>Afspraken verwijderen</w:t>
+      </w:r>
+    </w:p>
+    <w:p>
+      <w:pPr>
+        <w:rPr>
+          <w:lang w:val="nl-NL"/>
+        </w:rPr>
+      </w:pPr>
+      <w:r>
+        <w:rPr>
+          <w:lang w:val="nl-NL"/>
+        </w:rPr>
+        <w:t xml:space="preserve">Voor het </w:t>
+      </w:r>
+      <w:r>
+        <w:rPr>
+          <w:lang w:val="nl-NL"/>
+        </w:rPr>
+        <w:t>verwijderen</w:t>
+      </w:r>
+      <w:r>
+        <w:rPr>
+          <w:lang w:val="nl-NL"/>
+        </w:rPr>
+        <w:t xml:space="preserve"> van de afspraken zijn er de volgende opties:</w:t>
+      </w:r>
+    </w:p>
+    <w:p>
+      <w:pPr>
+        <w:pStyle w:val="Lijstalinea"/>
+        <w:numPr>
+          <w:ilvl w:val="0"/>
+          <w:numId w:val="10"/>
+        </w:numPr>
+        <w:rPr>
+          <w:lang w:val="nl-NL"/>
+        </w:rPr>
+      </w:pPr>
+      <w:r>
+        <w:rPr>
+          <w:lang w:val="nl-NL"/>
+        </w:rPr>
+        <w:t>Alle afspraken verwijderen</w:t>
+      </w:r>
+    </w:p>
+    <w:p>
+      <w:pPr>
+        <w:pStyle w:val="Lijstalinea"/>
+        <w:numPr>
+          <w:ilvl w:val="0"/>
+          <w:numId w:val="10"/>
+        </w:numPr>
+        <w:rPr>
+          <w:lang w:val="nl-NL"/>
+        </w:rPr>
+      </w:pPr>
+      <w:r>
+        <w:rPr>
+          <w:lang w:val="nl-NL"/>
+        </w:rPr>
+        <w:t>Lab afspraken verwijderen</w:t>
+      </w:r>
+    </w:p>
+    <w:p>
+      <w:pPr>
+        <w:pStyle w:val="Lijstalinea"/>
+        <w:numPr>
+          <w:ilvl w:val="0"/>
+          <w:numId w:val="10"/>
+        </w:numPr>
+        <w:rPr>
+          <w:lang w:val="nl-NL"/>
+        </w:rPr>
+      </w:pPr>
+      <w:r>
+        <w:rPr>
+          <w:lang w:val="nl-NL"/>
+        </w:rPr>
+        <w:t xml:space="preserve">Overige afspraken en controles verwijderen </w:t>
+      </w:r>
+    </w:p>
+    <w:p>
+      <w:pPr>
+        <w:rPr>
+          <w:lang w:val="nl-NL"/>
+        </w:rPr>
+      </w:pPr>
+      <w:r>
+        <w:rPr>
+          <w:noProof/>
+          <w:lang w:val="nl-NL" w:eastAsia="nl-NL"/>
+        </w:rPr>
+        <w:drawing>
+          <wp:inline distT="0" distB="0" distL="0" distR="0" wp14:anchorId="4CC0CF12" wp14:editId="1BD4CE24">
+            <wp:extent cx="3924300" cy="1676400"/>
+            <wp:effectExtent l="0" t="0" r="0" b="0"/>
+            <wp:docPr id="27" name="Afbeelding 27"/>
+            <wp:cNvGraphicFramePr>
+              <a:graphicFrameLocks xmlns:a="http://schemas.openxmlformats.org/drawingml/2006/main" noChangeAspect="1"/>
+            </wp:cNvGraphicFramePr>
+            <a:graphic xmlns:a="http://schemas.openxmlformats.org/drawingml/2006/main">
+              <a:graphicData uri="http://schemas.openxmlformats.org/drawingml/2006/picture">
+                <pic:pic xmlns:pic="http://schemas.openxmlformats.org/drawingml/2006/picture">
+                  <pic:nvPicPr>
+                    <pic:cNvPr id="0" name=""/>
+                    <pic:cNvPicPr/>
+                  </pic:nvPicPr>
+                  <pic:blipFill>
+                    <a:blip r:embed="rId25"/>
+                    <a:stretch>
+                      <a:fillRect/>
+                    </a:stretch>
+                  </pic:blipFill>
+                  <pic:spPr>
+                    <a:xfrm>
+                      <a:off x="0" y="0"/>
+                      <a:ext cx="3924300" cy="1676400"/>
+                    </a:xfrm>
+                    <a:prstGeom prst="rect">
+                      <a:avLst/>
+                    </a:prstGeom>
+                  </pic:spPr>
+                </pic:pic>
+              </a:graphicData>
+            </a:graphic>
+          </wp:inline>
+        </w:drawing>
+      </w:r>
+    </w:p>
+    <w:p>
+      <w:pPr>
+        <w:rPr>
+          <w:lang w:val="nl-NL"/>
+        </w:rPr>
+      </w:pPr>
+      <w:r>
+        <w:rPr>
+          <w:lang w:val="nl-NL"/>
+        </w:rPr>
+        <w:t xml:space="preserve">Ad 1. </w:t>
+      </w:r>
+    </w:p>
+    <w:p>
+      <w:pPr>
+        <w:rPr>
+          <w:lang w:val="nl-NL"/>
+        </w:rPr>
+      </w:pPr>
+      <w:r>
+        <w:rPr>
+          <w:lang w:val="nl-NL"/>
+        </w:rPr>
+        <w:t xml:space="preserve">Verwijdert dus alle afspraken, de </w:t>
+      </w:r>
+      <w:r>
+        <w:rPr>
+          <w:lang w:val="nl-NL"/>
+        </w:rPr>
+        <w:t>patiënt</w:t>
+      </w:r>
+      <w:r>
+        <w:rPr>
+          <w:lang w:val="nl-NL"/>
+        </w:rPr>
+        <w:t xml:space="preserve"> gegevens (blauwe balk) blijven wel bewaard.</w:t>
+      </w:r>
+    </w:p>
+    <w:p>
+      <w:pPr>
+        <w:rPr>
+          <w:lang w:val="nl-NL"/>
+        </w:rPr>
+      </w:pPr>
+      <w:r>
+        <w:rPr>
+          <w:lang w:val="nl-NL"/>
+        </w:rPr>
+        <w:t>Ad 2.</w:t>
+      </w:r>
+    </w:p>
+    <w:p>
+      <w:pPr>
+        <w:rPr>
+          <w:lang w:val="nl-NL"/>
+        </w:rPr>
+      </w:pPr>
+      <w:r>
+        <w:rPr>
+          <w:lang w:val="nl-NL"/>
+        </w:rPr>
+        <w:t>Lab verwijderen. Verwijdert alle lab afspraken</w:t>
+      </w:r>
+    </w:p>
+    <w:p>
+      <w:pPr>
+        <w:rPr>
+          <w:lang w:val="nl-NL"/>
+        </w:rPr>
+      </w:pPr>
+      <w:r>
+        <w:rPr>
+          <w:lang w:val="nl-NL"/>
+        </w:rPr>
+        <w:t>Ad 3.</w:t>
+      </w:r>
+    </w:p>
+    <w:p>
+      <w:pPr>
+        <w:rPr>
+          <w:lang w:val="nl-NL"/>
+        </w:rPr>
+      </w:pPr>
+      <w:r>
+        <w:rPr>
+          <w:lang w:val="nl-NL"/>
+        </w:rPr>
+        <w:t xml:space="preserve">Verwijdert alle afspraken gemaakt voor </w:t>
+      </w:r>
+      <w:r>
+        <w:rPr>
+          <w:noProof/>
+          <w:lang w:val="nl-NL" w:eastAsia="nl-NL"/>
+        </w:rPr>
+        <w:drawing>
+          <wp:inline distT="0" distB="0" distL="0" distR="0" wp14:anchorId="406A4F95" wp14:editId="497BDA60">
+            <wp:extent cx="1436400" cy="266400"/>
+            <wp:effectExtent l="0" t="0" r="0" b="635"/>
+            <wp:docPr id="28" name="Afbeelding 28"/>
+            <wp:cNvGraphicFramePr>
+              <a:graphicFrameLocks xmlns:a="http://schemas.openxmlformats.org/drawingml/2006/main" noChangeAspect="1"/>
+            </wp:cNvGraphicFramePr>
+            <a:graphic xmlns:a="http://schemas.openxmlformats.org/drawingml/2006/main">
+              <a:graphicData uri="http://schemas.openxmlformats.org/drawingml/2006/picture">
+                <pic:pic xmlns:pic="http://schemas.openxmlformats.org/drawingml/2006/picture">
+                  <pic:nvPicPr>
+                    <pic:cNvPr id="0" name=""/>
+                    <pic:cNvPicPr/>
+                  </pic:nvPicPr>
+                  <pic:blipFill>
+                    <a:blip r:embed="rId26"/>
+                    <a:stretch>
+                      <a:fillRect/>
+                    </a:stretch>
+                  </pic:blipFill>
+                  <pic:spPr>
+                    <a:xfrm>
+                      <a:off x="0" y="0"/>
+                      <a:ext cx="1436400" cy="266400"/>
+                    </a:xfrm>
+                    <a:prstGeom prst="rect">
+                      <a:avLst/>
+                    </a:prstGeom>
+                  </pic:spPr>
+                </pic:pic>
+              </a:graphicData>
+            </a:graphic>
+          </wp:inline>
+        </w:drawing>
+      </w:r>
+      <w:r>
+        <w:rPr>
+          <w:lang w:val="nl-NL"/>
+        </w:rPr>
+        <w:t>.</w:t>
+      </w:r>
     </w:p>
     <w:p>
       <w:pPr>
@@ -1069,6 +3396,95 @@
     </w:lvl>
   </w:abstractNum>
   <w:abstractNum w:abstractNumId="4">
+    <w:nsid w:val="3F404037"/>
+    <w:multiLevelType w:val="hybridMultilevel"/>
+    <w:tmpl w:val="DB526BA6"/>
+    <w:lvl w:ilvl="0" w:tplc="0413000F">
+      <w:start w:val="1"/>
+      <w:numFmt w:val="decimal"/>
+      <w:lvlText w:val="%1."/>
+      <w:lvlJc w:val="left"/>
+      <w:pPr>
+        <w:ind w:left="720" w:hanging="360"/>
+      </w:pPr>
+      <w:rPr>
+        <w:rFonts w:hint="default"/>
+      </w:rPr>
+    </w:lvl>
+    <w:lvl w:ilvl="1" w:tplc="04130019" w:tentative="1">
+      <w:start w:val="1"/>
+      <w:numFmt w:val="lowerLetter"/>
+      <w:lvlText w:val="%2."/>
+      <w:lvlJc w:val="left"/>
+      <w:pPr>
+        <w:ind w:left="1440" w:hanging="360"/>
+      </w:pPr>
+    </w:lvl>
+    <w:lvl w:ilvl="2" w:tplc="0413001B" w:tentative="1">
+      <w:start w:val="1"/>
+      <w:numFmt w:val="lowerRoman"/>
+      <w:lvlText w:val="%3."/>
+      <w:lvlJc w:val="right"/>
+      <w:pPr>
+        <w:ind w:left="2160" w:hanging="180"/>
+      </w:pPr>
+    </w:lvl>
+    <w:lvl w:ilvl="3" w:tplc="0413000F" w:tentative="1">
+      <w:start w:val="1"/>
+      <w:numFmt w:val="decimal"/>
+      <w:lvlText w:val="%4."/>
+      <w:lvlJc w:val="left"/>
+      <w:pPr>
+        <w:ind w:left="2880" w:hanging="360"/>
+      </w:pPr>
+    </w:lvl>
+    <w:lvl w:ilvl="4" w:tplc="04130019" w:tentative="1">
+      <w:start w:val="1"/>
+      <w:numFmt w:val="lowerLetter"/>
+      <w:lvlText w:val="%5."/>
+      <w:lvlJc w:val="left"/>
+      <w:pPr>
+        <w:ind w:left="3600" w:hanging="360"/>
+      </w:pPr>
+    </w:lvl>
+    <w:lvl w:ilvl="5" w:tplc="0413001B" w:tentative="1">
+      <w:start w:val="1"/>
+      <w:numFmt w:val="lowerRoman"/>
+      <w:lvlText w:val="%6."/>
+      <w:lvlJc w:val="right"/>
+      <w:pPr>
+        <w:ind w:left="4320" w:hanging="180"/>
+      </w:pPr>
+    </w:lvl>
+    <w:lvl w:ilvl="6" w:tplc="0413000F" w:tentative="1">
+      <w:start w:val="1"/>
+      <w:numFmt w:val="decimal"/>
+      <w:lvlText w:val="%7."/>
+      <w:lvlJc w:val="left"/>
+      <w:pPr>
+        <w:ind w:left="5040" w:hanging="360"/>
+      </w:pPr>
+    </w:lvl>
+    <w:lvl w:ilvl="7" w:tplc="04130019" w:tentative="1">
+      <w:start w:val="1"/>
+      <w:numFmt w:val="lowerLetter"/>
+      <w:lvlText w:val="%8."/>
+      <w:lvlJc w:val="left"/>
+      <w:pPr>
+        <w:ind w:left="5760" w:hanging="360"/>
+      </w:pPr>
+    </w:lvl>
+    <w:lvl w:ilvl="8" w:tplc="0413001B" w:tentative="1">
+      <w:start w:val="1"/>
+      <w:numFmt w:val="lowerRoman"/>
+      <w:lvlText w:val="%9."/>
+      <w:lvlJc w:val="right"/>
+      <w:pPr>
+        <w:ind w:left="6480" w:hanging="180"/>
+      </w:pPr>
+    </w:lvl>
+  </w:abstractNum>
+  <w:abstractNum w:abstractNumId="5">
     <w:nsid w:val="40D9740A"/>
     <w:multiLevelType w:val="hybridMultilevel"/>
     <w:tmpl w:val="CAC2E8A8"/>
@@ -1181,7 +3597,7 @@
       </w:rPr>
     </w:lvl>
   </w:abstractNum>
-  <w:abstractNum w:abstractNumId="5">
+  <w:abstractNum w:abstractNumId="6">
     <w:nsid w:val="444C5916"/>
     <w:multiLevelType w:val="hybridMultilevel"/>
     <w:tmpl w:val="18E0A042"/>
@@ -1270,7 +3686,7 @@
       </w:pPr>
     </w:lvl>
   </w:abstractNum>
-  <w:abstractNum w:abstractNumId="6">
+  <w:abstractNum w:abstractNumId="7">
     <w:nsid w:val="4F3609E5"/>
     <w:multiLevelType w:val="hybridMultilevel"/>
     <w:tmpl w:val="ECD6686A"/>
@@ -1359,7 +3775,7 @@
       </w:pPr>
     </w:lvl>
   </w:abstractNum>
-  <w:abstractNum w:abstractNumId="7">
+  <w:abstractNum w:abstractNumId="8">
     <w:nsid w:val="64211B68"/>
     <w:multiLevelType w:val="hybridMultilevel"/>
     <w:tmpl w:val="1F4E6E88"/>
@@ -1472,7 +3888,7 @@
       </w:rPr>
     </w:lvl>
   </w:abstractNum>
-  <w:abstractNum w:abstractNumId="8">
+  <w:abstractNum w:abstractNumId="9">
     <w:nsid w:val="7C9C484A"/>
     <w:multiLevelType w:val="hybridMultilevel"/>
     <w:tmpl w:val="299EEB80"/>
@@ -1571,21 +3987,24 @@
     <w:abstractNumId w:val="1"/>
   </w:num>
   <w:num w:numId="4">
-    <w:abstractNumId w:val="6"/>
+    <w:abstractNumId w:val="7"/>
   </w:num>
   <w:num w:numId="5">
-    <w:abstractNumId w:val="7"/>
+    <w:abstractNumId w:val="8"/>
   </w:num>
   <w:num w:numId="6">
     <w:abstractNumId w:val="0"/>
   </w:num>
   <w:num w:numId="7">
+    <w:abstractNumId w:val="6"/>
+  </w:num>
+  <w:num w:numId="8">
+    <w:abstractNumId w:val="9"/>
+  </w:num>
+  <w:num w:numId="9">
     <w:abstractNumId w:val="5"/>
   </w:num>
-  <w:num w:numId="8">
-    <w:abstractNumId w:val="8"/>
-  </w:num>
-  <w:num w:numId="9">
+  <w:num w:numId="10">
     <w:abstractNumId w:val="4"/>
   </w:num>
 </w:numbering>
@@ -2558,7 +4977,7 @@
   <a:extraClrSchemeLst/>
   <a:extLst>
     <a:ext uri="{05A4C25C-085E-4340-85A3-A5531E510DB2}">
-      <thm15:themeFamily xmlns="" xmlns:thm15="http://schemas.microsoft.com/office/thememl/2012/main" name="Office Theme" id="{62F939B6-93AF-4DB8-9C6B-D6C7DFDC589F}" vid="{4A3C46E8-61CC-4603-A589-7422A47A8E4A}"/>
+      <thm15:themeFamily xmlns:thm15="http://schemas.microsoft.com/office/thememl/2012/main" xmlns="" name="Office Theme" id="{62F939B6-93AF-4DB8-9C6B-D6C7DFDC589F}" vid="{4A3C46E8-61CC-4603-A589-7422A47A8E4A}"/>
     </a:ext>
   </a:extLst>
 </a:theme>

</xml_diff>